<commit_message>
Home page Design Done
</commit_message>
<xml_diff>
--- a/Doc/Doc Files/Trribe.docx
+++ b/Doc/Doc Files/Trribe.docx
@@ -1169,8 +1169,13 @@
       <w:r>
         <w:t xml:space="preserve">not </w:t>
       </w:r>
-      <w:r>
-        <w:t>indented and the lines are justified, i.e., the right margin is even rather than ragged.</w:t>
+      <w:proofErr w:type="gramStart"/>
+      <w:r>
+        <w:t>indented</w:t>
+      </w:r>
+      <w:proofErr w:type="gramEnd"/>
+      <w:r>
+        <w:t xml:space="preserve"> and the lines are justified, i.e., the right margin is even rather than ragged.</w:t>
       </w:r>
       <w:r>
         <w:t xml:space="preserve"> </w:t>
@@ -1191,7 +1196,15 @@
         <w:t>,</w:t>
       </w:r>
       <w:r>
-        <w:t xml:space="preserve"> and Justified.&gt;</w:t>
+        <w:t xml:space="preserve"> and </w:t>
+      </w:r>
+      <w:proofErr w:type="gramStart"/>
+      <w:r>
+        <w:t>Justified</w:t>
+      </w:r>
+      <w:proofErr w:type="gramEnd"/>
+      <w:r>
+        <w:t>.&gt;</w:t>
       </w:r>
     </w:p>
     <w:p>
@@ -4994,61 +5007,7 @@
         <w:pStyle w:val="StyleTOC2Justified"/>
       </w:pPr>
       <w:r>
-        <w:t xml:space="preserve">Another problem </w:t>
-      </w:r>
-      <w:r>
-        <w:t>that</w:t>
-      </w:r>
-      <w:r>
-        <w:t xml:space="preserve"> we face without social networking </w:t>
-      </w:r>
-      <w:r>
-        <w:t>sites</w:t>
-      </w:r>
-      <w:r>
-        <w:t xml:space="preserve"> is </w:t>
-      </w:r>
-      <w:r>
-        <w:t xml:space="preserve">a </w:t>
-      </w:r>
-      <w:r>
-        <w:t xml:space="preserve">lack of knowledge sharing. If the medium is not with </w:t>
-      </w:r>
-      <w:r>
-        <w:t>us,</w:t>
-      </w:r>
-      <w:r>
-        <w:t xml:space="preserve"> then it is very difficult to get </w:t>
-      </w:r>
-      <w:r>
-        <w:t>an idea</w:t>
-      </w:r>
-      <w:r>
-        <w:t xml:space="preserve"> or share the idea with people. There are lots of other examples </w:t>
-      </w:r>
-      <w:r>
-        <w:t xml:space="preserve">that </w:t>
-      </w:r>
-      <w:r>
-        <w:t xml:space="preserve">can arrive if we think </w:t>
-      </w:r>
-      <w:r>
-        <w:t>of ourselves</w:t>
-      </w:r>
-      <w:r>
-        <w:t xml:space="preserve"> without the social networking site. </w:t>
-      </w:r>
-      <w:r>
-        <w:t>So,</w:t>
-      </w:r>
-      <w:r>
-        <w:t xml:space="preserve"> it takes an important place in the life of human </w:t>
-      </w:r>
-      <w:r>
-        <w:t>beings</w:t>
-      </w:r>
-      <w:r>
-        <w:t>.</w:t>
+        <w:t>Another problem that we face without social networking sites is a lack of knowledge sharing. If the medium is not with us, then it is very difficult to get an idea or share the idea with people. There are lots of other examples that can arrive if we think of ourselves without the social networking site. So, it takes an important place in the life of human beings.</w:t>
       </w:r>
     </w:p>
     <w:p>
@@ -5302,7 +5261,15 @@
         <w:pStyle w:val="StyleTOC2Justified"/>
       </w:pPr>
       <w:r>
-        <w:t xml:space="preserve">With "Triibe" students, teachers, employees can easily communicate with each other as well as share files, pictures, videos inside the platform, "Triibe" solves the problem where students have to use different </w:t>
+        <w:t xml:space="preserve">With "Triibe" students, teachers, employees can easily communicate with each other as well as share files, pictures, videos inside the platform, "Triibe" solves the problem where students </w:t>
+      </w:r>
+      <w:proofErr w:type="gramStart"/>
+      <w:r>
+        <w:t>have to</w:t>
+      </w:r>
+      <w:proofErr w:type="gramEnd"/>
+      <w:r>
+        <w:t xml:space="preserve"> use different </w:t>
       </w:r>
       <w:r>
         <w:t>social</w:t>
@@ -5421,10 +5388,16 @@
         <w:t>Definitions</w:t>
       </w:r>
       <w:bookmarkEnd w:id="23"/>
+      <w:r>
+        <w:t xml:space="preserve"> </w:t>
+      </w:r>
     </w:p>
     <w:p>
       <w:pPr>
         <w:pStyle w:val="BodyText"/>
+        <w:rPr>
+          <w:lang w:bidi="ar-JO"/>
+        </w:rPr>
       </w:pPr>
       <w:r>
         <w:t>The headings have been defined in the Times New Roman font, and all text justified, other than Chapters. Headings with the styles Heading 2 can be extracted to appear in the table of contents with styles TOC 2.</w:t>
@@ -5432,28 +5405,58 @@
     </w:p>
     <w:p>
       <w:pPr>
+        <w:pStyle w:val="Heading2"/>
+        <w:rPr>
+          <w:lang w:bidi="ar-JO"/>
+        </w:rPr>
+      </w:pPr>
+      <w:r>
+        <w:rPr>
+          <w:lang w:bidi="ar-JO"/>
+        </w:rPr>
+        <w:t xml:space="preserve"> Advantage of social network</w:t>
+      </w:r>
+    </w:p>
+    <w:p>
+      <w:pPr>
+        <w:pStyle w:val="Heading2"/>
+        <w:rPr>
+          <w:lang w:bidi="ar-JO"/>
+        </w:rPr>
+      </w:pPr>
+      <w:r>
+        <w:rPr>
+          <w:lang w:bidi="ar-JO"/>
+        </w:rPr>
+        <w:t>Disadvantage of social network</w:t>
+      </w:r>
+    </w:p>
+    <w:p>
+      <w:pPr>
+        <w:pStyle w:val="Heading2"/>
+        <w:rPr>
+          <w:lang w:bidi="ar-JO"/>
+        </w:rPr>
+      </w:pPr>
+      <w:r>
+        <w:rPr>
+          <w:lang w:bidi="ar-JO"/>
+        </w:rPr>
+        <w:t>Social network in learning environments</w:t>
+      </w:r>
+    </w:p>
+    <w:p>
+      <w:pPr>
         <w:pStyle w:val="Heading3"/>
-        <w:numPr>
-          <w:ilvl w:val="2"/>
-          <w:numId w:val="6"/>
-        </w:numPr>
-      </w:pPr>
-      <w:bookmarkStart w:id="24" w:name="_Toc305593506"/>
-      <w:bookmarkStart w:id="25" w:name="_Toc305575987"/>
-      <w:bookmarkStart w:id="26" w:name="_Toc378935709"/>
-      <w:r>
-        <w:t>First Paragraph Following a Heading (Heading 3)</w:t>
-      </w:r>
-      <w:bookmarkEnd w:id="24"/>
-      <w:bookmarkEnd w:id="25"/>
-      <w:bookmarkEnd w:id="26"/>
-    </w:p>
-    <w:p>
-      <w:pPr>
-        <w:pStyle w:val="BodyText"/>
-      </w:pPr>
-      <w:r>
-        <w:t>Headings with the styles Heading 3 can be extracted to appear in the table of contents with styles TOC 3.</w:t>
+        <w:rPr>
+          <w:lang w:bidi="ar-JO"/>
+        </w:rPr>
+      </w:pPr>
+      <w:r>
+        <w:rPr>
+          <w:lang w:bidi="ar-JO"/>
+        </w:rPr>
+        <w:t>University X</w:t>
       </w:r>
     </w:p>
     <w:p>
@@ -5464,13 +5467,13 @@
           <w:numId w:val="6"/>
         </w:numPr>
       </w:pPr>
-      <w:bookmarkStart w:id="27" w:name="_Toc305593507"/>
-      <w:bookmarkStart w:id="28" w:name="_Toc378935710"/>
-      <w:r>
-        <w:t>Heading 4</w:t>
-      </w:r>
-      <w:bookmarkEnd w:id="27"/>
-      <w:bookmarkEnd w:id="28"/>
+      <w:bookmarkStart w:id="24" w:name="_Toc305593507"/>
+      <w:bookmarkStart w:id="25" w:name="_Toc378935710"/>
+      <w:r>
+        <w:t>H</w:t>
+      </w:r>
+      <w:bookmarkEnd w:id="24"/>
+      <w:bookmarkEnd w:id="25"/>
     </w:p>
     <w:p>
       <w:pPr>
@@ -5488,13 +5491,13 @@
           <w:numId w:val="6"/>
         </w:numPr>
       </w:pPr>
-      <w:bookmarkStart w:id="29" w:name="_Toc305593508"/>
-      <w:bookmarkStart w:id="30" w:name="_Toc378935711"/>
+      <w:bookmarkStart w:id="26" w:name="_Toc305593508"/>
+      <w:bookmarkStart w:id="27" w:name="_Toc378935711"/>
       <w:r>
         <w:t>Heading 5</w:t>
       </w:r>
-      <w:bookmarkEnd w:id="29"/>
-      <w:bookmarkEnd w:id="30"/>
+      <w:bookmarkEnd w:id="26"/>
+      <w:bookmarkEnd w:id="27"/>
     </w:p>
     <w:p>
       <w:pPr>
@@ -5523,12 +5526,11 @@
       <w:pPr>
         <w:pStyle w:val="Heading2"/>
       </w:pPr>
-      <w:bookmarkStart w:id="31" w:name="_Toc378935712"/>
-      <w:r>
-        <w:lastRenderedPageBreak/>
+      <w:bookmarkStart w:id="28" w:name="_Toc378935712"/>
+      <w:r>
         <w:t>Tables</w:t>
       </w:r>
-      <w:bookmarkEnd w:id="31"/>
+      <w:bookmarkEnd w:id="28"/>
     </w:p>
     <w:p>
       <w:pPr>
@@ -5547,7 +5549,15 @@
         <w:t>centered</w:t>
       </w:r>
       <w:r>
-        <w:t xml:space="preserve"> on the top, before the table Use Title Case (</w:t>
+        <w:t xml:space="preserve"> on the </w:t>
+      </w:r>
+      <w:proofErr w:type="gramStart"/>
+      <w:r>
+        <w:t>top, before</w:t>
+      </w:r>
+      <w:proofErr w:type="gramEnd"/>
+      <w:r>
+        <w:t xml:space="preserve"> the table Use Title Case (</w:t>
       </w:r>
       <w:proofErr w:type="spellStart"/>
       <w:r>
@@ -5571,8 +5581,13 @@
       </w:r>
       <w:proofErr w:type="spellEnd"/>
       <w:r>
-        <w:t>: Mean and SD for …..</w:t>
-      </w:r>
+        <w:t xml:space="preserve">: Mean and SD for </w:t>
+      </w:r>
+      <w:proofErr w:type="gramStart"/>
+      <w:r>
+        <w:t>…..</w:t>
+      </w:r>
+      <w:proofErr w:type="gramEnd"/>
     </w:p>
     <w:tbl>
       <w:tblPr>
@@ -5778,19 +5793,27 @@
       <w:pPr>
         <w:pStyle w:val="Heading2"/>
       </w:pPr>
-      <w:bookmarkStart w:id="32" w:name="_Toc378935713"/>
+      <w:bookmarkStart w:id="29" w:name="_Toc378935713"/>
       <w:r>
         <w:lastRenderedPageBreak/>
         <w:t>Figures</w:t>
       </w:r>
-      <w:bookmarkEnd w:id="32"/>
+      <w:bookmarkEnd w:id="29"/>
     </w:p>
     <w:p>
       <w:pPr>
         <w:pStyle w:val="BodyText"/>
       </w:pPr>
       <w:r>
-        <w:t>&lt;Similar to Tables, Figures are numbered according to chapters. For example</w:t>
+        <w:t>&lt;</w:t>
+      </w:r>
+      <w:proofErr w:type="gramStart"/>
+      <w:r>
+        <w:t>Similar to</w:t>
+      </w:r>
+      <w:proofErr w:type="gramEnd"/>
+      <w:r>
+        <w:t xml:space="preserve"> Tables, Figures are numbered according to chapters. For example</w:t>
       </w:r>
       <w:r>
         <w:t>,</w:t>
@@ -5817,7 +5840,7 @@
       <w:pPr>
         <w:jc w:val="center"/>
       </w:pPr>
-      <w:bookmarkStart w:id="33" w:name="_Toc303613978"/>
+      <w:bookmarkStart w:id="30" w:name="_Toc303613978"/>
       <w:r>
         <w:rPr>
           <w:noProof/>
@@ -5874,34 +5897,34 @@
           </wp:inline>
         </w:drawing>
       </w:r>
+      <w:bookmarkEnd w:id="30"/>
+    </w:p>
+    <w:p>
+      <w:pPr>
+        <w:pStyle w:val="FigureTitle"/>
+      </w:pPr>
+      <w:bookmarkStart w:id="31" w:name="_Toc303613979"/>
+      <w:bookmarkStart w:id="32" w:name="_Toc303769398"/>
+      <w:bookmarkStart w:id="33" w:name="_Toc303769671"/>
+      <w:bookmarkStart w:id="34" w:name="_Toc305578547"/>
+      <w:r>
+        <w:t xml:space="preserve">Figure </w:t>
+      </w:r>
+      <w:proofErr w:type="spellStart"/>
+      <w:r>
+        <w:t>x.x</w:t>
+      </w:r>
+      <w:proofErr w:type="spellEnd"/>
+      <w:r>
+        <w:t xml:space="preserve">: </w:t>
+      </w:r>
+      <w:r>
+        <w:t>Regions that Exhibit Highest Population Growth</w:t>
+      </w:r>
+      <w:bookmarkEnd w:id="31"/>
+      <w:bookmarkEnd w:id="32"/>
       <w:bookmarkEnd w:id="33"/>
-    </w:p>
-    <w:p>
-      <w:pPr>
-        <w:pStyle w:val="FigureTitle"/>
-      </w:pPr>
-      <w:bookmarkStart w:id="34" w:name="_Toc303613979"/>
-      <w:bookmarkStart w:id="35" w:name="_Toc303769398"/>
-      <w:bookmarkStart w:id="36" w:name="_Toc303769671"/>
-      <w:bookmarkStart w:id="37" w:name="_Toc305578547"/>
-      <w:r>
-        <w:t xml:space="preserve">Figure </w:t>
-      </w:r>
-      <w:proofErr w:type="spellStart"/>
-      <w:r>
-        <w:t>x.x</w:t>
-      </w:r>
-      <w:proofErr w:type="spellEnd"/>
-      <w:r>
-        <w:t xml:space="preserve">: </w:t>
-      </w:r>
-      <w:r>
-        <w:t>Regions that Exhibit Highest Population Growth</w:t>
-      </w:r>
       <w:bookmarkEnd w:id="34"/>
-      <w:bookmarkEnd w:id="35"/>
-      <w:bookmarkEnd w:id="36"/>
-      <w:bookmarkEnd w:id="37"/>
     </w:p>
     <w:p>
       <w:pPr>
@@ -5919,11 +5942,11 @@
         <w:lastRenderedPageBreak/>
         <w:br/>
       </w:r>
-      <w:bookmarkStart w:id="38" w:name="_Toc378935714"/>
+      <w:bookmarkStart w:id="35" w:name="_Toc378935714"/>
       <w:r>
         <w:t>Methodology</w:t>
       </w:r>
-      <w:bookmarkEnd w:id="38"/>
+      <w:bookmarkEnd w:id="35"/>
     </w:p>
     <w:p>
       <w:pPr>
@@ -6105,10 +6128,10 @@
       <w:pPr>
         <w:pStyle w:val="FigureTitle"/>
       </w:pPr>
-      <w:bookmarkStart w:id="39" w:name="_Toc376275795"/>
-      <w:bookmarkStart w:id="40" w:name="_Toc376354290"/>
-      <w:bookmarkStart w:id="41" w:name="_Toc376355279"/>
-      <w:bookmarkStart w:id="42" w:name="_Toc376613536"/>
+      <w:bookmarkStart w:id="36" w:name="_Toc376275795"/>
+      <w:bookmarkStart w:id="37" w:name="_Toc376354290"/>
+      <w:bookmarkStart w:id="38" w:name="_Toc376355279"/>
+      <w:bookmarkStart w:id="39" w:name="_Toc376613536"/>
       <w:r>
         <w:t>Figure 3.</w:t>
       </w:r>
@@ -6141,114 +6164,117 @@
       <w:r>
         <w:t xml:space="preserve"> et. al. 1991)</w:t>
       </w:r>
+      <w:bookmarkEnd w:id="36"/>
+      <w:bookmarkEnd w:id="37"/>
+      <w:bookmarkEnd w:id="38"/>
       <w:bookmarkEnd w:id="39"/>
+    </w:p>
+    <w:p>
+      <w:pPr>
+        <w:tabs>
+          <w:tab w:val="left" w:pos="2070"/>
+        </w:tabs>
+        <w:rPr>
+          <w:rFonts w:asciiTheme="majorBidi" w:hAnsiTheme="majorBidi" w:cstheme="majorBidi"/>
+          <w:sz w:val="24"/>
+          <w:szCs w:val="24"/>
+          <w:lang w:bidi="ar-JO"/>
+        </w:rPr>
+      </w:pPr>
+    </w:p>
+    <w:p>
+      <w:pPr>
+        <w:tabs>
+          <w:tab w:val="left" w:pos="2070"/>
+        </w:tabs>
+        <w:rPr>
+          <w:rFonts w:asciiTheme="majorBidi" w:hAnsiTheme="majorBidi" w:cstheme="majorBidi"/>
+          <w:sz w:val="24"/>
+          <w:szCs w:val="24"/>
+          <w:lang w:bidi="ar-JO"/>
+        </w:rPr>
+      </w:pPr>
+    </w:p>
+    <w:p>
+      <w:pPr>
+        <w:tabs>
+          <w:tab w:val="left" w:pos="2070"/>
+        </w:tabs>
+        <w:rPr>
+          <w:rFonts w:asciiTheme="majorBidi" w:hAnsiTheme="majorBidi" w:cstheme="majorBidi"/>
+          <w:sz w:val="24"/>
+          <w:szCs w:val="24"/>
+          <w:lang w:bidi="ar-JO"/>
+        </w:rPr>
+      </w:pPr>
+    </w:p>
+    <w:p>
+      <w:pPr>
+        <w:tabs>
+          <w:tab w:val="left" w:pos="2070"/>
+        </w:tabs>
+        <w:rPr>
+          <w:rFonts w:asciiTheme="majorBidi" w:hAnsiTheme="majorBidi" w:cstheme="majorBidi"/>
+          <w:sz w:val="24"/>
+          <w:szCs w:val="24"/>
+          <w:lang w:bidi="ar-JO"/>
+        </w:rPr>
+      </w:pPr>
+    </w:p>
+    <w:p>
+      <w:pPr>
+        <w:tabs>
+          <w:tab w:val="left" w:pos="2070"/>
+        </w:tabs>
+        <w:rPr>
+          <w:rFonts w:asciiTheme="majorBidi" w:hAnsiTheme="majorBidi" w:cstheme="majorBidi"/>
+          <w:sz w:val="24"/>
+          <w:szCs w:val="24"/>
+          <w:lang w:bidi="ar-JO"/>
+        </w:rPr>
+      </w:pPr>
+    </w:p>
+    <w:p>
+      <w:pPr>
+        <w:tabs>
+          <w:tab w:val="left" w:pos="2070"/>
+        </w:tabs>
+        <w:rPr>
+          <w:rFonts w:asciiTheme="majorBidi" w:hAnsiTheme="majorBidi" w:cstheme="majorBidi"/>
+          <w:sz w:val="24"/>
+          <w:szCs w:val="24"/>
+          <w:lang w:bidi="ar-JO"/>
+        </w:rPr>
+      </w:pPr>
+    </w:p>
+    <w:p>
+      <w:pPr>
+        <w:pStyle w:val="Heading2"/>
+      </w:pPr>
+      <w:bookmarkStart w:id="40" w:name="_Toc188903161"/>
+      <w:bookmarkStart w:id="41" w:name="_Toc188903208"/>
+      <w:bookmarkStart w:id="42" w:name="_Toc188903702"/>
+      <w:bookmarkStart w:id="43" w:name="_Toc188903994"/>
+      <w:bookmarkStart w:id="44" w:name="_Toc188904688"/>
+      <w:bookmarkStart w:id="45" w:name="_Toc188906596"/>
+      <w:bookmarkStart w:id="46" w:name="_Toc188907099"/>
+      <w:bookmarkStart w:id="47" w:name="_Toc188907566"/>
+      <w:bookmarkStart w:id="48" w:name="_Toc190330794"/>
+      <w:bookmarkStart w:id="49" w:name="_Toc190811259"/>
+      <w:bookmarkStart w:id="50" w:name="_Toc190811510"/>
+      <w:bookmarkStart w:id="51" w:name="_Toc190813685"/>
+      <w:bookmarkStart w:id="52" w:name="_Toc376615771"/>
+      <w:bookmarkStart w:id="53" w:name="_Toc378935715"/>
+      <w:r>
+        <w:lastRenderedPageBreak/>
+        <w:t>Construct F</w:t>
+      </w:r>
+      <w:r>
+        <w:t>ramework</w:t>
+      </w:r>
       <w:bookmarkEnd w:id="40"/>
       <w:bookmarkEnd w:id="41"/>
       <w:bookmarkEnd w:id="42"/>
-    </w:p>
-    <w:p>
-      <w:pPr>
-        <w:tabs>
-          <w:tab w:val="left" w:pos="2070"/>
-        </w:tabs>
-        <w:rPr>
-          <w:rFonts w:asciiTheme="majorBidi" w:hAnsiTheme="majorBidi" w:cstheme="majorBidi"/>
-          <w:sz w:val="24"/>
-          <w:szCs w:val="24"/>
-          <w:lang w:bidi="ar-JO"/>
-        </w:rPr>
-      </w:pPr>
-    </w:p>
-    <w:p>
-      <w:pPr>
-        <w:tabs>
-          <w:tab w:val="left" w:pos="2070"/>
-        </w:tabs>
-        <w:rPr>
-          <w:rFonts w:asciiTheme="majorBidi" w:hAnsiTheme="majorBidi" w:cstheme="majorBidi"/>
-          <w:sz w:val="24"/>
-          <w:szCs w:val="24"/>
-          <w:lang w:bidi="ar-JO"/>
-        </w:rPr>
-      </w:pPr>
-    </w:p>
-    <w:p>
-      <w:pPr>
-        <w:tabs>
-          <w:tab w:val="left" w:pos="2070"/>
-        </w:tabs>
-        <w:rPr>
-          <w:rFonts w:asciiTheme="majorBidi" w:hAnsiTheme="majorBidi" w:cstheme="majorBidi"/>
-          <w:sz w:val="24"/>
-          <w:szCs w:val="24"/>
-          <w:lang w:bidi="ar-JO"/>
-        </w:rPr>
-      </w:pPr>
-    </w:p>
-    <w:p>
-      <w:pPr>
-        <w:tabs>
-          <w:tab w:val="left" w:pos="2070"/>
-        </w:tabs>
-        <w:rPr>
-          <w:rFonts w:asciiTheme="majorBidi" w:hAnsiTheme="majorBidi" w:cstheme="majorBidi"/>
-          <w:sz w:val="24"/>
-          <w:szCs w:val="24"/>
-          <w:lang w:bidi="ar-JO"/>
-        </w:rPr>
-      </w:pPr>
-    </w:p>
-    <w:p>
-      <w:pPr>
-        <w:tabs>
-          <w:tab w:val="left" w:pos="2070"/>
-        </w:tabs>
-        <w:rPr>
-          <w:rFonts w:asciiTheme="majorBidi" w:hAnsiTheme="majorBidi" w:cstheme="majorBidi"/>
-          <w:sz w:val="24"/>
-          <w:szCs w:val="24"/>
-          <w:lang w:bidi="ar-JO"/>
-        </w:rPr>
-      </w:pPr>
-    </w:p>
-    <w:p>
-      <w:pPr>
-        <w:tabs>
-          <w:tab w:val="left" w:pos="2070"/>
-        </w:tabs>
-        <w:rPr>
-          <w:rFonts w:asciiTheme="majorBidi" w:hAnsiTheme="majorBidi" w:cstheme="majorBidi"/>
-          <w:sz w:val="24"/>
-          <w:szCs w:val="24"/>
-          <w:lang w:bidi="ar-JO"/>
-        </w:rPr>
-      </w:pPr>
-    </w:p>
-    <w:p>
-      <w:pPr>
-        <w:pStyle w:val="Heading2"/>
-      </w:pPr>
-      <w:bookmarkStart w:id="43" w:name="_Toc188903161"/>
-      <w:bookmarkStart w:id="44" w:name="_Toc188903208"/>
-      <w:bookmarkStart w:id="45" w:name="_Toc188903702"/>
-      <w:bookmarkStart w:id="46" w:name="_Toc188903994"/>
-      <w:bookmarkStart w:id="47" w:name="_Toc188904688"/>
-      <w:bookmarkStart w:id="48" w:name="_Toc188906596"/>
-      <w:bookmarkStart w:id="49" w:name="_Toc188907099"/>
-      <w:bookmarkStart w:id="50" w:name="_Toc188907566"/>
-      <w:bookmarkStart w:id="51" w:name="_Toc190330794"/>
-      <w:bookmarkStart w:id="52" w:name="_Toc190811259"/>
-      <w:bookmarkStart w:id="53" w:name="_Toc190811510"/>
-      <w:bookmarkStart w:id="54" w:name="_Toc190813685"/>
-      <w:bookmarkStart w:id="55" w:name="_Toc376615771"/>
-      <w:bookmarkStart w:id="56" w:name="_Toc378935715"/>
-      <w:r>
-        <w:lastRenderedPageBreak/>
-        <w:t>Construct F</w:t>
-      </w:r>
-      <w:r>
-        <w:t>ramework</w:t>
-      </w:r>
       <w:bookmarkEnd w:id="43"/>
       <w:bookmarkEnd w:id="44"/>
       <w:bookmarkEnd w:id="45"/>
@@ -6260,9 +6286,6 @@
       <w:bookmarkEnd w:id="51"/>
       <w:bookmarkEnd w:id="52"/>
       <w:bookmarkEnd w:id="53"/>
-      <w:bookmarkEnd w:id="54"/>
-      <w:bookmarkEnd w:id="55"/>
-      <w:bookmarkEnd w:id="56"/>
     </w:p>
     <w:p>
       <w:pPr>
@@ -6436,14 +6459,14 @@
       <w:pPr>
         <w:pStyle w:val="Heading2"/>
       </w:pPr>
-      <w:bookmarkStart w:id="57" w:name="_Toc378935716"/>
+      <w:bookmarkStart w:id="54" w:name="_Toc378935716"/>
       <w:r>
         <w:t>Develop System A</w:t>
       </w:r>
       <w:r>
         <w:t>rchitecture</w:t>
       </w:r>
-      <w:bookmarkEnd w:id="57"/>
+      <w:bookmarkEnd w:id="54"/>
     </w:p>
     <w:p>
       <w:pPr>
@@ -6545,7 +6568,7 @@
           <w:rtl/>
         </w:rPr>
       </w:pPr>
-      <w:bookmarkStart w:id="58" w:name="_Toc378935717"/>
+      <w:bookmarkStart w:id="55" w:name="_Toc378935717"/>
       <w:r>
         <w:t>Analyze and D</w:t>
       </w:r>
@@ -6558,7 +6581,7 @@
       <w:r>
         <w:t>ystem</w:t>
       </w:r>
-      <w:bookmarkEnd w:id="58"/>
+      <w:bookmarkEnd w:id="55"/>
     </w:p>
     <w:p>
       <w:pPr>
@@ -6613,14 +6636,14 @@
       <w:pPr>
         <w:pStyle w:val="Heading2"/>
       </w:pPr>
-      <w:bookmarkStart w:id="59" w:name="_Toc378935718"/>
+      <w:bookmarkStart w:id="56" w:name="_Toc378935718"/>
       <w:r>
         <w:t>Build the Prototype S</w:t>
       </w:r>
       <w:r>
         <w:t>ystem</w:t>
       </w:r>
-      <w:bookmarkEnd w:id="59"/>
+      <w:bookmarkEnd w:id="56"/>
     </w:p>
     <w:p>
       <w:pPr>
@@ -6684,14 +6707,14 @@
       <w:pPr>
         <w:pStyle w:val="Heading2"/>
       </w:pPr>
-      <w:bookmarkStart w:id="60" w:name="_Toc378935719"/>
+      <w:bookmarkStart w:id="57" w:name="_Toc378935719"/>
       <w:r>
         <w:t>Observe and Evaluate the S</w:t>
       </w:r>
       <w:r>
         <w:t>ystem</w:t>
       </w:r>
-      <w:bookmarkEnd w:id="60"/>
+      <w:bookmarkEnd w:id="57"/>
     </w:p>
     <w:p>
       <w:pPr>
@@ -6787,10 +6810,45 @@
         <w:lastRenderedPageBreak/>
         <w:br/>
       </w:r>
-      <w:bookmarkStart w:id="61" w:name="_Toc378935720"/>
+      <w:bookmarkStart w:id="58" w:name="_Toc378935720"/>
       <w:r>
         <w:t>ANALYSIS AND DESIGN</w:t>
       </w:r>
+      <w:bookmarkEnd w:id="58"/>
+    </w:p>
+    <w:p>
+      <w:pPr>
+        <w:pStyle w:val="BodyText"/>
+      </w:pPr>
+    </w:p>
+    <w:p>
+      <w:pPr>
+        <w:pStyle w:val="Heading2"/>
+      </w:pPr>
+      <w:bookmarkStart w:id="59" w:name="_Toc378935721"/>
+      <w:r>
+        <w:t>Analysis</w:t>
+      </w:r>
+      <w:bookmarkEnd w:id="59"/>
+    </w:p>
+    <w:p>
+      <w:pPr>
+        <w:pStyle w:val="Heading3"/>
+      </w:pPr>
+      <w:bookmarkStart w:id="60" w:name="_Toc378935722"/>
+      <w:r>
+        <w:t>Requirements Determination</w:t>
+      </w:r>
+      <w:bookmarkEnd w:id="60"/>
+    </w:p>
+    <w:p>
+      <w:pPr>
+        <w:pStyle w:val="Heading3"/>
+      </w:pPr>
+      <w:bookmarkStart w:id="61" w:name="_Toc378935723"/>
+      <w:r>
+        <w:t>System's Requirements</w:t>
+      </w:r>
       <w:bookmarkEnd w:id="61"/>
     </w:p>
     <w:p>
@@ -6800,84 +6858,49 @@
     </w:p>
     <w:p>
       <w:pPr>
+        <w:pStyle w:val="BodyText"/>
+      </w:pPr>
+    </w:p>
+    <w:p>
+      <w:pPr>
+        <w:pStyle w:val="BodyText"/>
+      </w:pPr>
+    </w:p>
+    <w:p>
+      <w:pPr>
+        <w:pStyle w:val="BodyText"/>
+      </w:pPr>
+    </w:p>
+    <w:p>
+      <w:pPr>
+        <w:pStyle w:val="BodyText"/>
+      </w:pPr>
+    </w:p>
+    <w:p>
+      <w:pPr>
+        <w:pStyle w:val="BodyText"/>
+      </w:pPr>
+    </w:p>
+    <w:p>
+      <w:pPr>
+        <w:pStyle w:val="BodyText"/>
+      </w:pPr>
+    </w:p>
+    <w:p>
+      <w:pPr>
+        <w:pStyle w:val="BodyText"/>
+      </w:pPr>
+    </w:p>
+    <w:p>
+      <w:pPr>
         <w:pStyle w:val="Heading2"/>
       </w:pPr>
-      <w:bookmarkStart w:id="62" w:name="_Toc378935721"/>
-      <w:r>
-        <w:t>Analysis</w:t>
-      </w:r>
-      <w:bookmarkEnd w:id="62"/>
-    </w:p>
-    <w:p>
-      <w:pPr>
-        <w:pStyle w:val="Heading3"/>
-      </w:pPr>
-      <w:bookmarkStart w:id="63" w:name="_Toc378935722"/>
-      <w:r>
-        <w:t>Requirements Determination</w:t>
-      </w:r>
-      <w:bookmarkEnd w:id="63"/>
-    </w:p>
-    <w:p>
-      <w:pPr>
-        <w:pStyle w:val="Heading3"/>
-      </w:pPr>
-      <w:bookmarkStart w:id="64" w:name="_Toc378935723"/>
-      <w:r>
-        <w:t>System's Requirements</w:t>
-      </w:r>
-      <w:bookmarkEnd w:id="64"/>
-    </w:p>
-    <w:p>
-      <w:pPr>
-        <w:pStyle w:val="BodyText"/>
-      </w:pPr>
-    </w:p>
-    <w:p>
-      <w:pPr>
-        <w:pStyle w:val="BodyText"/>
-      </w:pPr>
-    </w:p>
-    <w:p>
-      <w:pPr>
-        <w:pStyle w:val="BodyText"/>
-      </w:pPr>
-    </w:p>
-    <w:p>
-      <w:pPr>
-        <w:pStyle w:val="BodyText"/>
-      </w:pPr>
-    </w:p>
-    <w:p>
-      <w:pPr>
-        <w:pStyle w:val="BodyText"/>
-      </w:pPr>
-    </w:p>
-    <w:p>
-      <w:pPr>
-        <w:pStyle w:val="BodyText"/>
-      </w:pPr>
-    </w:p>
-    <w:p>
-      <w:pPr>
-        <w:pStyle w:val="BodyText"/>
-      </w:pPr>
-    </w:p>
-    <w:p>
-      <w:pPr>
-        <w:pStyle w:val="BodyText"/>
-      </w:pPr>
-    </w:p>
-    <w:p>
-      <w:pPr>
-        <w:pStyle w:val="Heading2"/>
-      </w:pPr>
-      <w:bookmarkStart w:id="65" w:name="_Toc378935724"/>
+      <w:bookmarkStart w:id="62" w:name="_Toc378935724"/>
       <w:r>
         <w:lastRenderedPageBreak/>
         <w:t>Design</w:t>
       </w:r>
-      <w:bookmarkEnd w:id="65"/>
+      <w:bookmarkEnd w:id="62"/>
     </w:p>
     <w:p>
       <w:pPr>
@@ -6933,66 +6956,66 @@
       <w:pPr>
         <w:pStyle w:val="Heading3"/>
       </w:pPr>
-      <w:bookmarkStart w:id="66" w:name="_Toc378935725"/>
+      <w:bookmarkStart w:id="63" w:name="_Toc378935725"/>
       <w:r>
         <w:t>Logical Design</w:t>
       </w:r>
+      <w:bookmarkEnd w:id="63"/>
+    </w:p>
+    <w:p>
+      <w:pPr>
+        <w:pStyle w:val="Heading4"/>
+      </w:pPr>
+      <w:bookmarkStart w:id="64" w:name="_Toc378935726"/>
+      <w:r>
+        <w:t>Use Case Diagram</w:t>
+      </w:r>
+      <w:bookmarkEnd w:id="64"/>
+    </w:p>
+    <w:p>
+      <w:pPr>
+        <w:pStyle w:val="Heading4"/>
+      </w:pPr>
+      <w:bookmarkStart w:id="65" w:name="_Toc378935727"/>
+      <w:r>
+        <w:t>Sequence D</w:t>
+      </w:r>
+      <w:r>
+        <w:t>iagrams</w:t>
+      </w:r>
+      <w:bookmarkEnd w:id="65"/>
+    </w:p>
+    <w:p>
+      <w:pPr>
+        <w:pStyle w:val="Heading4"/>
+      </w:pPr>
+      <w:bookmarkStart w:id="66" w:name="_Toc378935728"/>
+      <w:r>
+        <w:t>Data F</w:t>
+      </w:r>
+      <w:r>
+        <w:t xml:space="preserve">low </w:t>
+      </w:r>
+      <w:r>
+        <w:t>D</w:t>
+      </w:r>
+      <w:r>
+        <w:t>iagram</w:t>
+      </w:r>
       <w:bookmarkEnd w:id="66"/>
     </w:p>
     <w:p>
       <w:pPr>
         <w:pStyle w:val="Heading4"/>
       </w:pPr>
-      <w:bookmarkStart w:id="67" w:name="_Toc378935726"/>
-      <w:r>
-        <w:t>Use Case Diagram</w:t>
+      <w:bookmarkStart w:id="67" w:name="_Toc378935729"/>
+      <w:r>
+        <w:t>Entity Relationship Diagram</w:t>
       </w:r>
       <w:bookmarkEnd w:id="67"/>
     </w:p>
     <w:p>
       <w:pPr>
-        <w:pStyle w:val="Heading4"/>
-      </w:pPr>
-      <w:bookmarkStart w:id="68" w:name="_Toc378935727"/>
-      <w:r>
-        <w:t>Sequence D</w:t>
-      </w:r>
-      <w:r>
-        <w:t>iagrams</w:t>
-      </w:r>
-      <w:bookmarkEnd w:id="68"/>
-    </w:p>
-    <w:p>
-      <w:pPr>
-        <w:pStyle w:val="Heading4"/>
-      </w:pPr>
-      <w:bookmarkStart w:id="69" w:name="_Toc378935728"/>
-      <w:r>
-        <w:t>Data F</w:t>
-      </w:r>
-      <w:r>
-        <w:t xml:space="preserve">low </w:t>
-      </w:r>
-      <w:r>
-        <w:t>D</w:t>
-      </w:r>
-      <w:r>
-        <w:t>iagram</w:t>
-      </w:r>
-      <w:bookmarkEnd w:id="69"/>
-    </w:p>
-    <w:p>
-      <w:pPr>
-        <w:pStyle w:val="Heading4"/>
-      </w:pPr>
-      <w:bookmarkStart w:id="70" w:name="_Toc378935729"/>
-      <w:r>
-        <w:t>Entity Relationship Diagram</w:t>
-      </w:r>
-      <w:bookmarkEnd w:id="70"/>
-    </w:p>
-    <w:p>
-      <w:pPr>
         <w:pStyle w:val="BodyText"/>
       </w:pPr>
     </w:p>
@@ -7030,12 +7053,12 @@
       <w:pPr>
         <w:pStyle w:val="Heading3"/>
       </w:pPr>
-      <w:bookmarkStart w:id="71" w:name="_Toc378935730"/>
+      <w:bookmarkStart w:id="68" w:name="_Toc378935730"/>
       <w:r>
         <w:lastRenderedPageBreak/>
         <w:t>Physical Design</w:t>
       </w:r>
-      <w:bookmarkEnd w:id="71"/>
+      <w:bookmarkEnd w:id="68"/>
     </w:p>
     <w:p>
       <w:pPr>
@@ -7097,7 +7120,15 @@
         <w:t xml:space="preserve">Table 4.1: </w:t>
       </w:r>
       <w:r>
-        <w:t>H/W.S/W Specifications</w:t>
+        <w:t>H/</w:t>
+      </w:r>
+      <w:proofErr w:type="gramStart"/>
+      <w:r>
+        <w:t>W.S</w:t>
+      </w:r>
+      <w:proofErr w:type="gramEnd"/>
+      <w:r>
+        <w:t>/W Specifications</w:t>
       </w:r>
     </w:p>
     <w:tbl>
@@ -7152,7 +7183,27 @@
                 <w:color w:val="000000"/>
                 <w:lang w:val="en-GB"/>
               </w:rPr>
-              <w:t>H/W.S/W Requirements</w:t>
+              <w:t>H/</w:t>
+            </w:r>
+            <w:proofErr w:type="gramStart"/>
+            <w:r>
+              <w:rPr>
+                <w:rFonts w:asciiTheme="majorBidi" w:hAnsiTheme="majorBidi" w:cstheme="majorBidi"/>
+                <w:b w:val="0"/>
+                <w:color w:val="000000"/>
+                <w:lang w:val="en-GB"/>
+              </w:rPr>
+              <w:t>W.S</w:t>
+            </w:r>
+            <w:proofErr w:type="gramEnd"/>
+            <w:r>
+              <w:rPr>
+                <w:rFonts w:asciiTheme="majorBidi" w:hAnsiTheme="majorBidi" w:cstheme="majorBidi"/>
+                <w:b w:val="0"/>
+                <w:color w:val="000000"/>
+                <w:lang w:val="en-GB"/>
+              </w:rPr>
+              <w:t>/W Requirements</w:t>
             </w:r>
           </w:p>
         </w:tc>
@@ -7297,34 +7348,34 @@
         <w:lastRenderedPageBreak/>
         <w:br/>
       </w:r>
-      <w:bookmarkStart w:id="72" w:name="_Toc378935731"/>
+      <w:bookmarkStart w:id="69" w:name="_Toc378935731"/>
       <w:r>
         <w:t>finding</w:t>
       </w:r>
       <w:r>
         <w:t>S</w:t>
       </w:r>
-      <w:bookmarkEnd w:id="72"/>
+      <w:bookmarkEnd w:id="69"/>
     </w:p>
     <w:p>
       <w:pPr>
         <w:pStyle w:val="Heading2"/>
       </w:pPr>
-      <w:bookmarkStart w:id="73" w:name="_Toc378935732"/>
+      <w:bookmarkStart w:id="70" w:name="_Toc378935732"/>
       <w:r>
         <w:t>Introduction</w:t>
       </w:r>
-      <w:bookmarkEnd w:id="73"/>
+      <w:bookmarkEnd w:id="70"/>
     </w:p>
     <w:p>
       <w:pPr>
         <w:pStyle w:val="Heading2"/>
       </w:pPr>
-      <w:bookmarkStart w:id="74" w:name="_Toc378935733"/>
+      <w:bookmarkStart w:id="71" w:name="_Toc378935733"/>
       <w:r>
         <w:t>Project Interfaces and their Description</w:t>
       </w:r>
-      <w:bookmarkEnd w:id="74"/>
+      <w:bookmarkEnd w:id="71"/>
     </w:p>
     <w:p>
       <w:pPr>
@@ -7393,11 +7444,11 @@
         <w:lastRenderedPageBreak/>
         <w:br/>
       </w:r>
-      <w:bookmarkStart w:id="75" w:name="_Toc378935734"/>
+      <w:bookmarkStart w:id="72" w:name="_Toc378935734"/>
       <w:r>
         <w:t>OBSERVE AND EVALUATE</w:t>
       </w:r>
-      <w:bookmarkEnd w:id="75"/>
+      <w:bookmarkEnd w:id="72"/>
     </w:p>
     <w:p>
       <w:pPr>
@@ -7487,41 +7538,41 @@
         <w:lastRenderedPageBreak/>
         <w:br/>
       </w:r>
-      <w:bookmarkStart w:id="76" w:name="_Toc378935735"/>
+      <w:bookmarkStart w:id="73" w:name="_Toc378935735"/>
       <w:r>
         <w:t>CONCLUSION</w:t>
       </w:r>
+      <w:bookmarkEnd w:id="73"/>
+    </w:p>
+    <w:p>
+      <w:pPr>
+        <w:pStyle w:val="Heading2"/>
+      </w:pPr>
+      <w:bookmarkStart w:id="74" w:name="_Toc378935736"/>
+      <w:r>
+        <w:t>Conclusion</w:t>
+      </w:r>
+      <w:bookmarkEnd w:id="74"/>
+    </w:p>
+    <w:p>
+      <w:pPr>
+        <w:pStyle w:val="Heading2"/>
+      </w:pPr>
+      <w:bookmarkStart w:id="75" w:name="_Toc378935737"/>
+      <w:r>
+        <w:t>Limitations</w:t>
+      </w:r>
+      <w:bookmarkEnd w:id="75"/>
+    </w:p>
+    <w:p>
+      <w:pPr>
+        <w:pStyle w:val="Heading2"/>
+      </w:pPr>
+      <w:bookmarkStart w:id="76" w:name="_Toc378935738"/>
+      <w:r>
+        <w:t>Future Works</w:t>
+      </w:r>
       <w:bookmarkEnd w:id="76"/>
-    </w:p>
-    <w:p>
-      <w:pPr>
-        <w:pStyle w:val="Heading2"/>
-      </w:pPr>
-      <w:bookmarkStart w:id="77" w:name="_Toc378935736"/>
-      <w:r>
-        <w:t>Conclusion</w:t>
-      </w:r>
-      <w:bookmarkEnd w:id="77"/>
-    </w:p>
-    <w:p>
-      <w:pPr>
-        <w:pStyle w:val="Heading2"/>
-      </w:pPr>
-      <w:bookmarkStart w:id="78" w:name="_Toc378935737"/>
-      <w:r>
-        <w:t>Limitations</w:t>
-      </w:r>
-      <w:bookmarkEnd w:id="78"/>
-    </w:p>
-    <w:p>
-      <w:pPr>
-        <w:pStyle w:val="Heading2"/>
-      </w:pPr>
-      <w:bookmarkStart w:id="79" w:name="_Toc378935738"/>
-      <w:r>
-        <w:t>Future Works</w:t>
-      </w:r>
-      <w:bookmarkEnd w:id="79"/>
     </w:p>
     <w:p>
       <w:pPr>
@@ -7553,12 +7604,12 @@
         <w:pStyle w:val="BackHead"/>
         <w:jc w:val="left"/>
       </w:pPr>
-      <w:bookmarkStart w:id="80" w:name="_Toc378935739"/>
+      <w:bookmarkStart w:id="77" w:name="_Toc378935739"/>
       <w:r>
         <w:lastRenderedPageBreak/>
         <w:t>references</w:t>
       </w:r>
-      <w:bookmarkEnd w:id="80"/>
+      <w:bookmarkEnd w:id="77"/>
     </w:p>
     <w:p>
       <w:r>
@@ -7581,13 +7632,13 @@
         <w:lastRenderedPageBreak/>
         <w:br/>
       </w:r>
-      <w:bookmarkStart w:id="81" w:name="_Toc305575988"/>
-      <w:bookmarkStart w:id="82" w:name="_Toc305585668"/>
+      <w:bookmarkStart w:id="78" w:name="_Toc305575988"/>
+      <w:bookmarkStart w:id="79" w:name="_Toc305585668"/>
       <w:r>
         <w:t>Sample Appendix</w:t>
       </w:r>
-      <w:bookmarkEnd w:id="81"/>
-      <w:bookmarkEnd w:id="82"/>
+      <w:bookmarkEnd w:id="78"/>
+      <w:bookmarkEnd w:id="79"/>
     </w:p>
     <w:p>
       <w:pPr>
@@ -9169,6 +9220,7 @@
   <w:style w:type="character" w:default="1" w:styleId="DefaultParagraphFont">
     <w:name w:val="Default Paragraph Font"/>
     <w:uiPriority w:val="1"/>
+    <w:semiHidden/>
     <w:unhideWhenUsed/>
   </w:style>
   <w:style w:type="table" w:default="1" w:styleId="TableNormal">
@@ -10046,6 +10098,7 @@
     <w:rsid w:val="0025502E"/>
     <w:rsid w:val="0046684B"/>
     <w:rsid w:val="005367A8"/>
+    <w:rsid w:val="006C2987"/>
     <w:rsid w:val="006D7A30"/>
     <w:rsid w:val="00811B7E"/>
     <w:rsid w:val="00867A23"/>
@@ -10810,12 +10863,6 @@
 </file>
 
 <file path=customXml/item1.xml><?xml version="1.0" encoding="utf-8"?>
-<p:properties xmlns:p="http://schemas.microsoft.com/office/2006/metadata/properties" xmlns:xsi="http://www.w3.org/2001/XMLSchema-instance" xmlns:pc="http://schemas.microsoft.com/office/infopath/2007/PartnerControls">
-  <documentManagement/>
-</p:properties>
-</file>
-
-<file path=customXml/item2.xml><?xml version="1.0" encoding="utf-8"?>
 <?mso-contentType ?>
 <FormTemplates xmlns="http://schemas.microsoft.com/sharepoint/v3/contenttype/forms">
   <Display>DocumentLibraryForm</Display>
@@ -10824,11 +10871,13 @@
 </FormTemplates>
 </file>
 
-<file path=customXml/item3.xml><?xml version="1.0" encoding="utf-8"?>
-<b:Sources xmlns:b="http://schemas.openxmlformats.org/officeDocument/2006/bibliography" xmlns="http://schemas.openxmlformats.org/officeDocument/2006/bibliography" SelectedStyle="\APA.XSL" StyleName="APA"/>
+<file path=customXml/item2.xml><?xml version="1.0" encoding="utf-8"?>
+<p:properties xmlns:p="http://schemas.microsoft.com/office/2006/metadata/properties" xmlns:xsi="http://www.w3.org/2001/XMLSchema-instance" xmlns:pc="http://schemas.microsoft.com/office/infopath/2007/PartnerControls">
+  <documentManagement/>
+</p:properties>
 </file>
 
-<file path=customXml/item4.xml><?xml version="1.0" encoding="utf-8"?>
+<file path=customXml/item3.xml><?xml version="1.0" encoding="utf-8"?>
 <ct:contentTypeSchema xmlns:ct="http://schemas.microsoft.com/office/2006/metadata/contentType" xmlns:ma="http://schemas.microsoft.com/office/2006/metadata/properties/metaAttributes" ct:_="" ma:_="" ma:contentTypeName="Document" ma:contentTypeID="0x010100A9248C952BDA934CAFCC581EB1A35C7B" ma:contentTypeVersion="4" ma:contentTypeDescription="Create a new document." ma:contentTypeScope="" ma:versionID="329d00a76f178099e8bb97741e55eea2">
   <xsd:schema xmlns:xsd="http://www.w3.org/2001/XMLSchema" xmlns:xs="http://www.w3.org/2001/XMLSchema" xmlns:p="http://schemas.microsoft.com/office/2006/metadata/properties" xmlns:ns3="d06ee8e8-2a34-409d-880b-87fb55f97d03" targetNamespace="http://schemas.microsoft.com/office/2006/metadata/properties" ma:root="true" ma:fieldsID="325de4c4b2ea0fb28dac6f5752a875e0" ns3:_="">
     <xsd:import namespace="d06ee8e8-2a34-409d-880b-87fb55f97d03"/>
@@ -10974,7 +11023,19 @@
 </ct:contentTypeSchema>
 </file>
 
+<file path=customXml/item4.xml><?xml version="1.0" encoding="utf-8"?>
+<b:Sources xmlns:b="http://schemas.openxmlformats.org/officeDocument/2006/bibliography" xmlns="http://schemas.openxmlformats.org/officeDocument/2006/bibliography" SelectedStyle="\APA.XSL" StyleName="APA"/>
+</file>
+
 <file path=customXml/itemProps1.xml><?xml version="1.0" encoding="utf-8"?>
+<ds:datastoreItem xmlns:ds="http://schemas.openxmlformats.org/officeDocument/2006/customXml" ds:itemID="{C306AAE2-A9D8-47F6-A154-9EE8C429C370}">
+  <ds:schemaRefs>
+    <ds:schemaRef ds:uri="http://schemas.microsoft.com/sharepoint/v3/contenttype/forms"/>
+  </ds:schemaRefs>
+</ds:datastoreItem>
+</file>
+
+<file path=customXml/itemProps2.xml><?xml version="1.0" encoding="utf-8"?>
 <ds:datastoreItem xmlns:ds="http://schemas.openxmlformats.org/officeDocument/2006/customXml" ds:itemID="{1EE3E6F2-CB60-41DB-B45C-F5CF67A43AC8}">
   <ds:schemaRefs>
     <ds:schemaRef ds:uri="http://schemas.microsoft.com/office/2006/metadata/properties"/>
@@ -10983,23 +11044,7 @@
 </ds:datastoreItem>
 </file>
 
-<file path=customXml/itemProps2.xml><?xml version="1.0" encoding="utf-8"?>
-<ds:datastoreItem xmlns:ds="http://schemas.openxmlformats.org/officeDocument/2006/customXml" ds:itemID="{C306AAE2-A9D8-47F6-A154-9EE8C429C370}">
-  <ds:schemaRefs>
-    <ds:schemaRef ds:uri="http://schemas.microsoft.com/sharepoint/v3/contenttype/forms"/>
-  </ds:schemaRefs>
-</ds:datastoreItem>
-</file>
-
 <file path=customXml/itemProps3.xml><?xml version="1.0" encoding="utf-8"?>
-<ds:datastoreItem xmlns:ds="http://schemas.openxmlformats.org/officeDocument/2006/customXml" ds:itemID="{B71BD88C-F59A-4E36-8826-26FA483ABDB9}">
-  <ds:schemaRefs>
-    <ds:schemaRef ds:uri="http://schemas.openxmlformats.org/officeDocument/2006/bibliography"/>
-  </ds:schemaRefs>
-</ds:datastoreItem>
-</file>
-
-<file path=customXml/itemProps4.xml><?xml version="1.0" encoding="utf-8"?>
 <ds:datastoreItem xmlns:ds="http://schemas.openxmlformats.org/officeDocument/2006/customXml" ds:itemID="{D3C8A2B6-7F56-47F2-85A2-B76645C3E229}">
   <ds:schemaRefs>
     <ds:schemaRef ds:uri="http://schemas.microsoft.com/office/2006/metadata/contentType"/>
@@ -11015,4 +11060,12 @@
     <ds:schemaRef ds:uri="http://schemas.microsoft.com/internal/obd"/>
   </ds:schemaRefs>
 </ds:datastoreItem>
+</file>
+
+<file path=customXml/itemProps4.xml><?xml version="1.0" encoding="utf-8"?>
+<ds:datastoreItem xmlns:ds="http://schemas.openxmlformats.org/officeDocument/2006/customXml" ds:itemID="{B71BD88C-F59A-4E36-8826-26FA483ABDB9}">
+  <ds:schemaRefs>
+    <ds:schemaRef ds:uri="http://schemas.openxmlformats.org/officeDocument/2006/bibliography"/>
+  </ds:schemaRefs>
+</ds:datastoreItem>
 </file>
</xml_diff>